<commit_message>
Weiterführung des KD, Anpassung des Usecase-Diagramm und der Beschreibung
</commit_message>
<xml_diff>
--- a/UseCases_template.docx
+++ b/UseCases_template.docx
@@ -46,157 +46,6 @@
     </w:p>
     <w:p>
       <w:pPr>
-        <w:pStyle w:val="TITEL111"/>
-        <w:spacing w:before="0"/>
-        <w:rPr>
-          <w:noProof/>
-          <w:spacing w:val="0"/>
-          <w:lang w:val="en-GB"/>
-        </w:rPr>
-      </w:pPr>
-    </w:p>
-    <w:p>
-      <w:pPr>
-        <w:rPr>
-          <w:noProof/>
-          <w:lang w:val="en-GB" w:eastAsia="de-DE"/>
-        </w:rPr>
-      </w:pPr>
-    </w:p>
-    <w:p>
-      <w:pPr>
-        <w:rPr>
-          <w:noProof/>
-          <w:lang w:val="en-GB" w:eastAsia="de-DE"/>
-        </w:rPr>
-      </w:pPr>
-      <w:r>
-        <w:rPr>
-          <w:noProof/>
-          <w:lang w:val="en-GB" w:eastAsia="de-DE"/>
-        </w:rPr>
-        <w:t>Each use case is described with this template</w:t>
-      </w:r>
-      <w:r>
-        <w:rPr>
-          <w:noProof/>
-          <w:lang w:val="en-GB" w:eastAsia="de-DE"/>
-        </w:rPr>
-        <w:t>.</w:t>
-      </w:r>
-      <w:r>
-        <w:rPr>
-          <w:noProof/>
-          <w:lang w:val="en-GB" w:eastAsia="de-DE"/>
-        </w:rPr>
-        <w:t xml:space="preserve"> Each “bubble” in your use case diagram belongs into a separate description.</w:t>
-      </w:r>
-    </w:p>
-    <w:p>
-      <w:pPr>
-        <w:rPr>
-          <w:noProof/>
-          <w:lang w:val="en-GB" w:eastAsia="de-DE"/>
-        </w:rPr>
-      </w:pPr>
-    </w:p>
-    <w:p>
-      <w:pPr>
-        <w:rPr>
-          <w:b/>
-          <w:bCs/>
-          <w:noProof/>
-          <w:lang w:val="en-GB" w:eastAsia="de-DE"/>
-        </w:rPr>
-      </w:pPr>
-      <w:r>
-        <w:rPr>
-          <w:b/>
-          <w:bCs/>
-          <w:noProof/>
-          <w:lang w:val="en-GB" w:eastAsia="de-DE"/>
-        </w:rPr>
-        <w:t>Checklist:</w:t>
-      </w:r>
-    </w:p>
-    <w:p>
-      <w:pPr>
-        <w:rPr>
-          <w:noProof/>
-          <w:lang w:val="en-GB" w:eastAsia="de-DE"/>
-        </w:rPr>
-      </w:pPr>
-    </w:p>
-    <w:p>
-      <w:pPr>
-        <w:pStyle w:val="Listenabsatz"/>
-        <w:numPr>
-          <w:ilvl w:val="0"/>
-          <w:numId w:val="31"/>
-        </w:numPr>
-        <w:rPr>
-          <w:noProof/>
-          <w:lang w:val="en-GB" w:eastAsia="de-DE"/>
-        </w:rPr>
-      </w:pPr>
-      <w:r>
-        <w:rPr>
-          <w:noProof/>
-          <w:lang w:val="en-GB" w:eastAsia="de-DE"/>
-        </w:rPr>
-        <w:t>What are the pre-conditions before the user does the action?</w:t>
-      </w:r>
-    </w:p>
-    <w:p>
-      <w:pPr>
-        <w:pStyle w:val="Listenabsatz"/>
-        <w:numPr>
-          <w:ilvl w:val="0"/>
-          <w:numId w:val="31"/>
-        </w:numPr>
-        <w:rPr>
-          <w:noProof/>
-          <w:lang w:val="en-GB" w:eastAsia="de-DE"/>
-        </w:rPr>
-      </w:pPr>
-      <w:r>
-        <w:rPr>
-          <w:noProof/>
-          <w:lang w:val="en-GB" w:eastAsia="de-DE"/>
-        </w:rPr>
-        <w:t>What are the post-conditions of the system after the user interaction?</w:t>
-      </w:r>
-    </w:p>
-    <w:p>
-      <w:pPr>
-        <w:pStyle w:val="Listenabsatz"/>
-        <w:numPr>
-          <w:ilvl w:val="0"/>
-          <w:numId w:val="31"/>
-        </w:numPr>
-        <w:rPr>
-          <w:noProof/>
-          <w:lang w:val="en-GB" w:eastAsia="de-DE"/>
-        </w:rPr>
-      </w:pPr>
-      <w:r>
-        <w:rPr>
-          <w:noProof/>
-          <w:lang w:val="en-GB" w:eastAsia="de-DE"/>
-        </w:rPr>
-        <w:t>Are there any exceptions?</w:t>
-      </w:r>
-    </w:p>
-    <w:p>
-      <w:pPr>
-        <w:rPr>
-          <w:noProof/>
-          <w:lang w:val="en-GB" w:eastAsia="de-DE"/>
-        </w:rPr>
-      </w:pPr>
-    </w:p>
-    <w:p>
-      <w:pPr>
         <w:rPr>
           <w:noProof/>
           <w:lang w:val="en-GB" w:eastAsia="de-DE"/>
@@ -1118,7 +967,6 @@
                 <w:noProof/>
                 <w:lang w:val="en-GB" w:eastAsia="de-DE"/>
               </w:rPr>
-              <w:lastRenderedPageBreak/>
               <w:t>Use Case</w:t>
             </w:r>
             <w:r>
@@ -1420,6 +1268,7 @@
                 <w:noProof/>
                 <w:lang w:val="en-GB" w:eastAsia="de-DE"/>
               </w:rPr>
+              <w:lastRenderedPageBreak/>
               <w:t>Use Case</w:t>
             </w:r>
             <w:r>
@@ -1427,14 +1276,7 @@
                 <w:noProof/>
                 <w:lang w:val="en-GB" w:eastAsia="de-DE"/>
               </w:rPr>
-              <w:t xml:space="preserve"> #</w:t>
-            </w:r>
-            <w:r>
-              <w:rPr>
-                <w:noProof/>
-                <w:lang w:val="en-GB" w:eastAsia="de-DE"/>
-              </w:rPr>
-              <w:t>5</w:t>
+              <w:t xml:space="preserve"> #5</w:t>
             </w:r>
           </w:p>
         </w:tc>
@@ -1454,14 +1296,7 @@
                 <w:noProof/>
                 <w:lang w:val="en-GB" w:eastAsia="de-DE"/>
               </w:rPr>
-              <w:t>B</w:t>
-            </w:r>
-            <w:r>
-              <w:rPr>
-                <w:noProof/>
-                <w:lang w:val="en-GB" w:eastAsia="de-DE"/>
-              </w:rPr>
-              <w:t>usse verteilen</w:t>
+              <w:t>Busse verteilen</w:t>
             </w:r>
           </w:p>
         </w:tc>
@@ -1545,14 +1380,7 @@
                 <w:noProof/>
                 <w:lang w:val="de-CH" w:eastAsia="de-DE"/>
               </w:rPr>
-              <w:t xml:space="preserve">Buch </w:t>
-            </w:r>
-            <w:r>
-              <w:rPr>
-                <w:noProof/>
-                <w:lang w:val="de-CH" w:eastAsia="de-DE"/>
-              </w:rPr>
-              <w:t>ist beschädigt / zu s</w:t>
+              <w:t>Buch ist beschädigt / zu s</w:t>
             </w:r>
             <w:r>
               <w:rPr>
@@ -1781,14 +1609,7 @@
                 <w:noProof/>
                 <w:lang w:val="en-GB" w:eastAsia="de-DE"/>
               </w:rPr>
-              <w:t>Hausverbot</w:t>
-            </w:r>
-            <w:r>
-              <w:rPr>
-                <w:noProof/>
-                <w:lang w:val="en-GB" w:eastAsia="de-DE"/>
-              </w:rPr>
-              <w:t xml:space="preserve"> verteilen</w:t>
+              <w:t>Hausverbot verteilen</w:t>
             </w:r>
           </w:p>
         </w:tc>
@@ -2060,14 +1881,7 @@
                 <w:noProof/>
                 <w:lang w:val="en-GB" w:eastAsia="de-DE"/>
               </w:rPr>
-              <w:t xml:space="preserve"> #</w:t>
-            </w:r>
-            <w:r>
-              <w:rPr>
-                <w:noProof/>
-                <w:lang w:val="en-GB" w:eastAsia="de-DE"/>
-              </w:rPr>
-              <w:t>7</w:t>
+              <w:t xml:space="preserve"> #7</w:t>
             </w:r>
           </w:p>
         </w:tc>
@@ -2087,14 +1901,7 @@
                 <w:noProof/>
                 <w:lang w:val="en-GB" w:eastAsia="de-DE"/>
               </w:rPr>
-              <w:t xml:space="preserve">Busse </w:t>
-            </w:r>
-            <w:r>
-              <w:rPr>
-                <w:noProof/>
-                <w:lang w:val="en-GB" w:eastAsia="de-DE"/>
-              </w:rPr>
-              <w:t>erhalten</w:t>
+              <w:t>Busse erhalten</w:t>
             </w:r>
           </w:p>
         </w:tc>
@@ -2185,21 +1992,7 @@
                 <w:noProof/>
                 <w:lang w:val="de-CH" w:eastAsia="de-DE"/>
               </w:rPr>
-              <w:t>pät abgegeben</w:t>
-            </w:r>
-            <w:r>
-              <w:rPr>
-                <w:noProof/>
-                <w:lang w:val="de-CH" w:eastAsia="de-DE"/>
-              </w:rPr>
-              <w:t xml:space="preserve"> worden</w:t>
-            </w:r>
-            <w:r>
-              <w:rPr>
-                <w:noProof/>
-                <w:lang w:val="de-CH" w:eastAsia="de-DE"/>
-              </w:rPr>
-              <w:t>.</w:t>
+              <w:t>pät abgegeben worden.</w:t>
             </w:r>
           </w:p>
         </w:tc>
@@ -2373,14 +2166,7 @@
                 <w:noProof/>
                 <w:lang w:val="en-GB" w:eastAsia="de-DE"/>
               </w:rPr>
-              <w:t xml:space="preserve"> #</w:t>
-            </w:r>
-            <w:r>
-              <w:rPr>
-                <w:noProof/>
-                <w:lang w:val="en-GB" w:eastAsia="de-DE"/>
-              </w:rPr>
-              <w:t>8</w:t>
+              <w:t xml:space="preserve"> #8</w:t>
             </w:r>
           </w:p>
         </w:tc>
@@ -2400,14 +2186,7 @@
                 <w:noProof/>
                 <w:lang w:val="en-GB" w:eastAsia="de-DE"/>
               </w:rPr>
-              <w:t xml:space="preserve">Hausverbot </w:t>
-            </w:r>
-            <w:r>
-              <w:rPr>
-                <w:noProof/>
-                <w:lang w:val="en-GB" w:eastAsia="de-DE"/>
-              </w:rPr>
-              <w:t>erhalten</w:t>
+              <w:t>Hausverbot erhalten</w:t>
             </w:r>
           </w:p>
         </w:tc>
@@ -2536,14 +2315,7 @@
                 <w:noProof/>
                 <w:lang w:val="de-CH" w:eastAsia="de-DE"/>
               </w:rPr>
-              <w:t>Kunde erhält eine</w:t>
-            </w:r>
-            <w:r>
-              <w:rPr>
-                <w:noProof/>
-                <w:lang w:val="de-CH" w:eastAsia="de-DE"/>
-              </w:rPr>
-              <w:t>n Hausverbot</w:t>
+              <w:t>Kunde erhält einen Hausverbot</w:t>
             </w:r>
           </w:p>
         </w:tc>
@@ -2565,7 +2337,6 @@
                 <w:noProof/>
                 <w:lang w:val="en-GB" w:eastAsia="de-DE"/>
               </w:rPr>
-              <w:lastRenderedPageBreak/>
               <w:t>Post-Condition</w:t>
             </w:r>
           </w:p>
@@ -2684,14 +2455,7 @@
                 <w:noProof/>
                 <w:lang w:val="en-GB" w:eastAsia="de-DE"/>
               </w:rPr>
-              <w:t xml:space="preserve"> #</w:t>
-            </w:r>
-            <w:r>
-              <w:rPr>
-                <w:noProof/>
-                <w:lang w:val="en-GB" w:eastAsia="de-DE"/>
-              </w:rPr>
-              <w:t>9</w:t>
+              <w:t xml:space="preserve"> #9</w:t>
             </w:r>
           </w:p>
         </w:tc>
@@ -2840,14 +2604,7 @@
                 <w:noProof/>
                 <w:lang w:val="de-CH" w:eastAsia="de-DE"/>
               </w:rPr>
-              <w:t>Kunde</w:t>
-            </w:r>
-            <w:r>
-              <w:rPr>
-                <w:noProof/>
-                <w:lang w:val="de-CH" w:eastAsia="de-DE"/>
-              </w:rPr>
-              <w:t xml:space="preserve"> kann ein Buch oder mehrere Bücher ausleihen</w:t>
+              <w:t>Kunde kann ein Buch oder mehrere Bücher ausleihen</w:t>
             </w:r>
           </w:p>
         </w:tc>
@@ -2869,6 +2626,7 @@
                 <w:noProof/>
                 <w:lang w:val="en-GB" w:eastAsia="de-DE"/>
               </w:rPr>
+              <w:lastRenderedPageBreak/>
               <w:t>Post-Condition</w:t>
             </w:r>
           </w:p>
@@ -2987,14 +2745,7 @@
                 <w:noProof/>
                 <w:lang w:val="en-GB" w:eastAsia="de-DE"/>
               </w:rPr>
-              <w:t xml:space="preserve"> #</w:t>
-            </w:r>
-            <w:r>
-              <w:rPr>
-                <w:noProof/>
-                <w:lang w:val="en-GB" w:eastAsia="de-DE"/>
-              </w:rPr>
-              <w:t>10</w:t>
+              <w:t xml:space="preserve"> #10</w:t>
             </w:r>
           </w:p>
         </w:tc>
@@ -3101,14 +2852,7 @@
                 <w:noProof/>
                 <w:lang w:val="de-CH" w:eastAsia="de-DE"/>
               </w:rPr>
-              <w:t>Buch existiert</w:t>
-            </w:r>
-            <w:r>
-              <w:rPr>
-                <w:noProof/>
-                <w:lang w:val="de-CH" w:eastAsia="de-DE"/>
-              </w:rPr>
-              <w:t xml:space="preserve"> und wurde bereits vom Kunden ausgeliehen.</w:t>
+              <w:t>Buch existiert und wurde bereits vom Kunden ausgeliehen.</w:t>
             </w:r>
           </w:p>
         </w:tc>
@@ -3150,14 +2894,7 @@
                 <w:noProof/>
                 <w:lang w:val="de-CH" w:eastAsia="de-DE"/>
               </w:rPr>
-              <w:t xml:space="preserve">Kunde </w:t>
-            </w:r>
-            <w:r>
-              <w:rPr>
-                <w:noProof/>
-                <w:lang w:val="de-CH" w:eastAsia="de-DE"/>
-              </w:rPr>
-              <w:t>kann eine Bewertung über ein bereits ausgeliehens Buch abgeben</w:t>
+              <w:t>Kunde kann eine Bewertung über ein bereits ausgeliehens Buch abgeben</w:t>
             </w:r>
           </w:p>
         </w:tc>
@@ -3241,14 +2978,7 @@
                 <w:noProof/>
                 <w:lang w:val="de-CH" w:eastAsia="de-DE"/>
               </w:rPr>
-              <w:t xml:space="preserve">Buch existiert nicht und oder </w:t>
-            </w:r>
-            <w:r>
-              <w:rPr>
-                <w:noProof/>
-                <w:lang w:val="de-CH" w:eastAsia="de-DE"/>
-              </w:rPr>
-              <w:t>wurde nicht ausgeliehen</w:t>
+              <w:t>Buch existiert nicht und oder wurde nicht ausgeliehen</w:t>
             </w:r>
           </w:p>
         </w:tc>
@@ -3312,6 +3042,344 @@
                 <w:lang w:val="en-GB" w:eastAsia="de-DE"/>
               </w:rPr>
               <w:t>1</w:t>
+            </w:r>
+          </w:p>
+        </w:tc>
+        <w:tc>
+          <w:tcPr>
+            <w:tcW w:w="6804" w:type="dxa"/>
+          </w:tcPr>
+          <w:p>
+            <w:pPr>
+              <w:rPr>
+                <w:noProof/>
+                <w:lang w:val="en-GB" w:eastAsia="de-DE"/>
+              </w:rPr>
+            </w:pPr>
+            <w:r>
+              <w:rPr>
+                <w:noProof/>
+                <w:lang w:val="en-GB" w:eastAsia="de-DE"/>
+              </w:rPr>
+              <w:t>B</w:t>
+            </w:r>
+            <w:r>
+              <w:rPr>
+                <w:noProof/>
+                <w:lang w:val="en-GB" w:eastAsia="de-DE"/>
+              </w:rPr>
+              <w:t>ücher</w:t>
+            </w:r>
+            <w:r>
+              <w:rPr>
+                <w:noProof/>
+                <w:lang w:val="en-GB" w:eastAsia="de-DE"/>
+              </w:rPr>
+              <w:t xml:space="preserve"> kaufen</w:t>
+            </w:r>
+          </w:p>
+        </w:tc>
+      </w:tr>
+      <w:tr>
+        <w:trPr>
+          <w:trHeight w:val="154"/>
+        </w:trPr>
+        <w:tc>
+          <w:tcPr>
+            <w:tcW w:w="2802" w:type="dxa"/>
+          </w:tcPr>
+          <w:p>
+            <w:pPr>
+              <w:rPr>
+                <w:noProof/>
+                <w:lang w:val="en-GB" w:eastAsia="de-DE"/>
+              </w:rPr>
+            </w:pPr>
+            <w:r>
+              <w:rPr>
+                <w:noProof/>
+                <w:lang w:val="en-GB" w:eastAsia="de-DE"/>
+              </w:rPr>
+              <w:t>Actors</w:t>
+            </w:r>
+          </w:p>
+        </w:tc>
+        <w:tc>
+          <w:tcPr>
+            <w:tcW w:w="6804" w:type="dxa"/>
+          </w:tcPr>
+          <w:p>
+            <w:pPr>
+              <w:rPr>
+                <w:noProof/>
+                <w:lang w:val="en-GB" w:eastAsia="de-DE"/>
+              </w:rPr>
+            </w:pPr>
+            <w:r>
+              <w:rPr>
+                <w:noProof/>
+                <w:lang w:val="en-GB" w:eastAsia="de-DE"/>
+              </w:rPr>
+              <w:t>Kunde</w:t>
+            </w:r>
+          </w:p>
+        </w:tc>
+      </w:tr>
+      <w:tr>
+        <w:tc>
+          <w:tcPr>
+            <w:tcW w:w="2802" w:type="dxa"/>
+          </w:tcPr>
+          <w:p>
+            <w:pPr>
+              <w:rPr>
+                <w:noProof/>
+                <w:lang w:val="en-GB" w:eastAsia="de-DE"/>
+              </w:rPr>
+            </w:pPr>
+            <w:r>
+              <w:rPr>
+                <w:noProof/>
+                <w:lang w:val="en-GB" w:eastAsia="de-DE"/>
+              </w:rPr>
+              <w:t>Pre-Condition</w:t>
+            </w:r>
+          </w:p>
+        </w:tc>
+        <w:tc>
+          <w:tcPr>
+            <w:tcW w:w="6804" w:type="dxa"/>
+          </w:tcPr>
+          <w:p>
+            <w:pPr>
+              <w:rPr>
+                <w:noProof/>
+                <w:lang w:val="de-CH" w:eastAsia="de-DE"/>
+              </w:rPr>
+            </w:pPr>
+            <w:r>
+              <w:rPr>
+                <w:noProof/>
+                <w:lang w:val="de-CH" w:eastAsia="de-DE"/>
+              </w:rPr>
+              <w:t xml:space="preserve">Buch existiert und </w:t>
+            </w:r>
+            <w:r>
+              <w:rPr>
+                <w:noProof/>
+                <w:lang w:val="de-CH" w:eastAsia="de-DE"/>
+              </w:rPr>
+              <w:t>ist zum Verkauf ausgeschrieben</w:t>
+            </w:r>
+          </w:p>
+        </w:tc>
+      </w:tr>
+      <w:tr>
+        <w:tc>
+          <w:tcPr>
+            <w:tcW w:w="2802" w:type="dxa"/>
+          </w:tcPr>
+          <w:p>
+            <w:pPr>
+              <w:rPr>
+                <w:noProof/>
+                <w:lang w:val="en-GB" w:eastAsia="de-DE"/>
+              </w:rPr>
+            </w:pPr>
+            <w:r>
+              <w:rPr>
+                <w:noProof/>
+                <w:lang w:val="en-GB" w:eastAsia="de-DE"/>
+              </w:rPr>
+              <w:t>Description of Use Case in detail</w:t>
+            </w:r>
+          </w:p>
+        </w:tc>
+        <w:tc>
+          <w:tcPr>
+            <w:tcW w:w="6804" w:type="dxa"/>
+          </w:tcPr>
+          <w:p>
+            <w:pPr>
+              <w:rPr>
+                <w:noProof/>
+                <w:lang w:val="de-CH" w:eastAsia="de-DE"/>
+              </w:rPr>
+            </w:pPr>
+            <w:r>
+              <w:rPr>
+                <w:noProof/>
+                <w:lang w:val="de-CH" w:eastAsia="de-DE"/>
+              </w:rPr>
+              <w:t>Kunde kann e</w:t>
+            </w:r>
+            <w:r>
+              <w:rPr>
+                <w:noProof/>
+                <w:lang w:val="de-CH" w:eastAsia="de-DE"/>
+              </w:rPr>
+              <w:t>in Buch kaufen</w:t>
+            </w:r>
+          </w:p>
+        </w:tc>
+      </w:tr>
+      <w:tr>
+        <w:tc>
+          <w:tcPr>
+            <w:tcW w:w="2802" w:type="dxa"/>
+          </w:tcPr>
+          <w:p>
+            <w:pPr>
+              <w:rPr>
+                <w:noProof/>
+                <w:lang w:val="en-GB" w:eastAsia="de-DE"/>
+              </w:rPr>
+            </w:pPr>
+            <w:r>
+              <w:rPr>
+                <w:noProof/>
+                <w:lang w:val="en-GB" w:eastAsia="de-DE"/>
+              </w:rPr>
+              <w:t>Post-Condition</w:t>
+            </w:r>
+          </w:p>
+        </w:tc>
+        <w:tc>
+          <w:tcPr>
+            <w:tcW w:w="6804" w:type="dxa"/>
+          </w:tcPr>
+          <w:p>
+            <w:pPr>
+              <w:rPr>
+                <w:noProof/>
+                <w:lang w:val="de-CH" w:eastAsia="de-DE"/>
+              </w:rPr>
+            </w:pPr>
+            <w:r>
+              <w:rPr>
+                <w:noProof/>
+                <w:lang w:val="de-CH" w:eastAsia="de-DE"/>
+              </w:rPr>
+              <w:t xml:space="preserve">Buch </w:t>
+            </w:r>
+            <w:r>
+              <w:rPr>
+                <w:noProof/>
+                <w:lang w:val="de-CH" w:eastAsia="de-DE"/>
+              </w:rPr>
+              <w:t>ist nicht mehr verfügbar</w:t>
+            </w:r>
+          </w:p>
+        </w:tc>
+      </w:tr>
+      <w:tr>
+        <w:tc>
+          <w:tcPr>
+            <w:tcW w:w="2802" w:type="dxa"/>
+          </w:tcPr>
+          <w:p>
+            <w:pPr>
+              <w:rPr>
+                <w:noProof/>
+                <w:lang w:val="en-GB" w:eastAsia="de-DE"/>
+              </w:rPr>
+            </w:pPr>
+            <w:r>
+              <w:rPr>
+                <w:noProof/>
+                <w:lang w:val="en-GB" w:eastAsia="de-DE"/>
+              </w:rPr>
+              <w:t>Exceptions (what can go wrong, how will the system respond?)</w:t>
+            </w:r>
+          </w:p>
+        </w:tc>
+        <w:tc>
+          <w:tcPr>
+            <w:tcW w:w="6804" w:type="dxa"/>
+          </w:tcPr>
+          <w:p>
+            <w:pPr>
+              <w:rPr>
+                <w:noProof/>
+                <w:lang w:val="de-CH" w:eastAsia="de-DE"/>
+              </w:rPr>
+            </w:pPr>
+            <w:r>
+              <w:rPr>
+                <w:noProof/>
+                <w:lang w:val="de-CH" w:eastAsia="de-DE"/>
+              </w:rPr>
+              <w:t xml:space="preserve">Buch </w:t>
+            </w:r>
+            <w:r>
+              <w:rPr>
+                <w:noProof/>
+                <w:lang w:val="de-CH" w:eastAsia="de-DE"/>
+              </w:rPr>
+              <w:t>wurde nicht zum Verkauf ausgeschrieben bzw. existiert nicht.</w:t>
+            </w:r>
+          </w:p>
+        </w:tc>
+      </w:tr>
+    </w:tbl>
+    <w:p>
+      <w:pPr>
+        <w:rPr>
+          <w:noProof/>
+          <w:lang w:val="de-CH" w:eastAsia="de-DE"/>
+        </w:rPr>
+      </w:pPr>
+    </w:p>
+    <w:p>
+      <w:pPr>
+        <w:rPr>
+          <w:noProof/>
+          <w:lang w:val="de-CH" w:eastAsia="de-DE"/>
+        </w:rPr>
+      </w:pPr>
+    </w:p>
+    <w:tbl>
+      <w:tblPr>
+        <w:tblStyle w:val="Tabellenraster"/>
+        <w:tblW w:w="0" w:type="auto"/>
+        <w:tblLook w:val="04A0" w:firstRow="1" w:lastRow="0" w:firstColumn="1" w:lastColumn="0" w:noHBand="0" w:noVBand="1"/>
+      </w:tblPr>
+      <w:tblGrid>
+        <w:gridCol w:w="2802"/>
+        <w:gridCol w:w="6804"/>
+      </w:tblGrid>
+      <w:tr>
+        <w:tc>
+          <w:tcPr>
+            <w:tcW w:w="2802" w:type="dxa"/>
+          </w:tcPr>
+          <w:p>
+            <w:pPr>
+              <w:rPr>
+                <w:noProof/>
+                <w:lang w:val="en-GB" w:eastAsia="de-DE"/>
+              </w:rPr>
+            </w:pPr>
+            <w:r>
+              <w:rPr>
+                <w:noProof/>
+                <w:lang w:val="en-GB" w:eastAsia="de-DE"/>
+              </w:rPr>
+              <w:t>Use Case</w:t>
+            </w:r>
+            <w:r>
+              <w:rPr>
+                <w:noProof/>
+                <w:lang w:val="en-GB" w:eastAsia="de-DE"/>
+              </w:rPr>
+              <w:t xml:space="preserve"> #1</w:t>
+            </w:r>
+            <w:r>
+              <w:rPr>
+                <w:noProof/>
+                <w:lang w:val="en-GB" w:eastAsia="de-DE"/>
+              </w:rPr>
+              <w:t>2</w:t>
             </w:r>
           </w:p>
         </w:tc>
@@ -6914,97 +6982,97 @@
       </w:rPr>
     </w:lvl>
   </w:abstractNum>
-  <w:num w:numId="1">
+  <w:num w:numId="1" w16cid:durableId="440338641">
     <w:abstractNumId w:val="17"/>
   </w:num>
-  <w:num w:numId="2">
+  <w:num w:numId="2" w16cid:durableId="1853372693">
     <w:abstractNumId w:val="15"/>
   </w:num>
-  <w:num w:numId="3">
+  <w:num w:numId="3" w16cid:durableId="946699758">
     <w:abstractNumId w:val="21"/>
   </w:num>
-  <w:num w:numId="4">
+  <w:num w:numId="4" w16cid:durableId="1437751250">
     <w:abstractNumId w:val="22"/>
   </w:num>
-  <w:num w:numId="5">
+  <w:num w:numId="5" w16cid:durableId="1009912339">
     <w:abstractNumId w:val="9"/>
   </w:num>
-  <w:num w:numId="6">
+  <w:num w:numId="6" w16cid:durableId="1524705769">
     <w:abstractNumId w:val="16"/>
   </w:num>
-  <w:num w:numId="7">
+  <w:num w:numId="7" w16cid:durableId="860167819">
     <w:abstractNumId w:val="4"/>
   </w:num>
-  <w:num w:numId="8">
+  <w:num w:numId="8" w16cid:durableId="1454254741">
     <w:abstractNumId w:val="30"/>
   </w:num>
-  <w:num w:numId="9">
+  <w:num w:numId="9" w16cid:durableId="1773626924">
     <w:abstractNumId w:val="14"/>
   </w:num>
-  <w:num w:numId="10">
+  <w:num w:numId="10" w16cid:durableId="1261403762">
     <w:abstractNumId w:val="7"/>
   </w:num>
-  <w:num w:numId="11">
+  <w:num w:numId="11" w16cid:durableId="133183500">
     <w:abstractNumId w:val="11"/>
   </w:num>
-  <w:num w:numId="12">
+  <w:num w:numId="12" w16cid:durableId="1651442466">
     <w:abstractNumId w:val="10"/>
   </w:num>
-  <w:num w:numId="13">
+  <w:num w:numId="13" w16cid:durableId="1700352409">
     <w:abstractNumId w:val="3"/>
   </w:num>
-  <w:num w:numId="14">
+  <w:num w:numId="14" w16cid:durableId="707608578">
     <w:abstractNumId w:val="20"/>
   </w:num>
-  <w:num w:numId="15">
+  <w:num w:numId="15" w16cid:durableId="1175219071">
     <w:abstractNumId w:val="27"/>
   </w:num>
-  <w:num w:numId="16">
+  <w:num w:numId="16" w16cid:durableId="654382554">
     <w:abstractNumId w:val="26"/>
   </w:num>
-  <w:num w:numId="17">
+  <w:num w:numId="17" w16cid:durableId="863830742">
     <w:abstractNumId w:val="24"/>
   </w:num>
-  <w:num w:numId="18">
+  <w:num w:numId="18" w16cid:durableId="1814366972">
     <w:abstractNumId w:val="12"/>
   </w:num>
-  <w:num w:numId="19">
+  <w:num w:numId="19" w16cid:durableId="1406798971">
     <w:abstractNumId w:val="1"/>
   </w:num>
-  <w:num w:numId="20">
+  <w:num w:numId="20" w16cid:durableId="1913927727">
     <w:abstractNumId w:val="23"/>
   </w:num>
-  <w:num w:numId="21">
+  <w:num w:numId="21" w16cid:durableId="829758482">
     <w:abstractNumId w:val="29"/>
   </w:num>
-  <w:num w:numId="22">
+  <w:num w:numId="22" w16cid:durableId="877855205">
     <w:abstractNumId w:val="19"/>
   </w:num>
-  <w:num w:numId="23">
+  <w:num w:numId="23" w16cid:durableId="1150943838">
     <w:abstractNumId w:val="13"/>
   </w:num>
-  <w:num w:numId="24">
+  <w:num w:numId="24" w16cid:durableId="2081556414">
     <w:abstractNumId w:val="25"/>
   </w:num>
-  <w:num w:numId="25">
+  <w:num w:numId="25" w16cid:durableId="1108617834">
     <w:abstractNumId w:val="6"/>
   </w:num>
-  <w:num w:numId="26">
+  <w:num w:numId="26" w16cid:durableId="2016611064">
     <w:abstractNumId w:val="0"/>
   </w:num>
-  <w:num w:numId="27">
+  <w:num w:numId="27" w16cid:durableId="1244949271">
     <w:abstractNumId w:val="2"/>
   </w:num>
-  <w:num w:numId="28">
+  <w:num w:numId="28" w16cid:durableId="1686713464">
     <w:abstractNumId w:val="28"/>
   </w:num>
-  <w:num w:numId="29">
+  <w:num w:numId="29" w16cid:durableId="1713921377">
     <w:abstractNumId w:val="18"/>
   </w:num>
-  <w:num w:numId="30">
+  <w:num w:numId="30" w16cid:durableId="2071145198">
     <w:abstractNumId w:val="5"/>
   </w:num>
-  <w:num w:numId="31">
+  <w:num w:numId="31" w16cid:durableId="700592037">
     <w:abstractNumId w:val="8"/>
   </w:num>
 </w:numbering>
@@ -8260,6 +8328,21 @@
 </file>
 
 <file path=customXml/item1.xml><?xml version="1.0" encoding="utf-8"?>
+<p:properties xmlns:p="http://schemas.microsoft.com/office/2006/metadata/properties" xmlns:xsi="http://www.w3.org/2001/XMLSchema-instance" xmlns:pc="http://schemas.microsoft.com/office/infopath/2007/PartnerControls">
+  <documentManagement/>
+</p:properties>
+</file>
+
+<file path=customXml/item2.xml><?xml version="1.0" encoding="utf-8"?>
+<?mso-contentType ?>
+<FormTemplates xmlns="http://schemas.microsoft.com/sharepoint/v3/contenttype/forms">
+  <Display>DocumentLibraryForm</Display>
+  <Edit>DocumentLibraryForm</Edit>
+  <New>DocumentLibraryForm</New>
+</FormTemplates>
+</file>
+
+<file path=customXml/item3.xml><?xml version="1.0" encoding="utf-8"?>
 <ct:contentTypeSchema xmlns:ct="http://schemas.microsoft.com/office/2006/metadata/contentType" xmlns:ma="http://schemas.microsoft.com/office/2006/metadata/properties/metaAttributes" ct:_="" ma:_="" ma:contentTypeName="Document" ma:contentTypeID="0x0101004557A4D47A3B9E44835C26FFA685ABDE" ma:contentTypeVersion="4" ma:contentTypeDescription="Create a new document." ma:contentTypeScope="" ma:versionID="372e6914f941596fe2142a41b7954fd1">
   <xsd:schema xmlns:xsd="http://www.w3.org/2001/XMLSchema" xmlns:xs="http://www.w3.org/2001/XMLSchema" xmlns:p="http://schemas.microsoft.com/office/2006/metadata/properties" xmlns:ns2="6191f325-a75c-4e48-a4c0-58acdb93e7c1" targetNamespace="http://schemas.microsoft.com/office/2006/metadata/properties" ma:root="true" ma:fieldsID="2c39dc14ddad85fac61b358d95f4c726" ns2:_="">
     <xsd:import namespace="6191f325-a75c-4e48-a4c0-58acdb93e7c1"/>
@@ -8405,22 +8488,24 @@
 </ct:contentTypeSchema>
 </file>
 
-<file path=customXml/item2.xml><?xml version="1.0" encoding="utf-8"?>
-<?mso-contentType ?>
-<FormTemplates xmlns="http://schemas.microsoft.com/sharepoint/v3/contenttype/forms">
-  <Display>DocumentLibraryForm</Display>
-  <Edit>DocumentLibraryForm</Edit>
-  <New>DocumentLibraryForm</New>
-</FormTemplates>
+<file path=customXml/itemProps1.xml><?xml version="1.0" encoding="utf-8"?>
+<ds:datastoreItem xmlns:ds="http://schemas.openxmlformats.org/officeDocument/2006/customXml" ds:itemID="{F813824D-5972-49CC-86B3-BF0EE969AE23}">
+  <ds:schemaRefs>
+    <ds:schemaRef ds:uri="http://schemas.microsoft.com/office/2006/metadata/properties"/>
+    <ds:schemaRef ds:uri="http://schemas.microsoft.com/office/infopath/2007/PartnerControls"/>
+  </ds:schemaRefs>
+</ds:datastoreItem>
 </file>
 
-<file path=customXml/item3.xml><?xml version="1.0" encoding="utf-8"?>
-<p:properties xmlns:p="http://schemas.microsoft.com/office/2006/metadata/properties" xmlns:xsi="http://www.w3.org/2001/XMLSchema-instance" xmlns:pc="http://schemas.microsoft.com/office/infopath/2007/PartnerControls">
-  <documentManagement/>
-</p:properties>
+<file path=customXml/itemProps2.xml><?xml version="1.0" encoding="utf-8"?>
+<ds:datastoreItem xmlns:ds="http://schemas.openxmlformats.org/officeDocument/2006/customXml" ds:itemID="{902D9C54-E37A-4FA6-9E30-E738AAEB38DA}">
+  <ds:schemaRefs>
+    <ds:schemaRef ds:uri="http://schemas.microsoft.com/sharepoint/v3/contenttype/forms"/>
+  </ds:schemaRefs>
+</ds:datastoreItem>
 </file>
 
-<file path=customXml/itemProps1.xml><?xml version="1.0" encoding="utf-8"?>
+<file path=customXml/itemProps3.xml><?xml version="1.0" encoding="utf-8"?>
 <ds:datastoreItem xmlns:ds="http://schemas.openxmlformats.org/officeDocument/2006/customXml" ds:itemID="{39A3126A-ADC9-4C95-8BEE-BA4F1C767EA1}">
   <ds:schemaRefs>
     <ds:schemaRef ds:uri="http://schemas.microsoft.com/office/2006/metadata/contentType"/>
@@ -8436,21 +8521,4 @@
     <ds:schemaRef ds:uri="http://schemas.microsoft.com/internal/obd"/>
   </ds:schemaRefs>
 </ds:datastoreItem>
-</file>
-
-<file path=customXml/itemProps2.xml><?xml version="1.0" encoding="utf-8"?>
-<ds:datastoreItem xmlns:ds="http://schemas.openxmlformats.org/officeDocument/2006/customXml" ds:itemID="{902D9C54-E37A-4FA6-9E30-E738AAEB38DA}">
-  <ds:schemaRefs>
-    <ds:schemaRef ds:uri="http://schemas.microsoft.com/sharepoint/v3/contenttype/forms"/>
-  </ds:schemaRefs>
-</ds:datastoreItem>
-</file>
-
-<file path=customXml/itemProps3.xml><?xml version="1.0" encoding="utf-8"?>
-<ds:datastoreItem xmlns:ds="http://schemas.openxmlformats.org/officeDocument/2006/customXml" ds:itemID="{F813824D-5972-49CC-86B3-BF0EE969AE23}">
-  <ds:schemaRefs>
-    <ds:schemaRef ds:uri="http://schemas.microsoft.com/office/2006/metadata/properties"/>
-    <ds:schemaRef ds:uri="http://schemas.microsoft.com/office/infopath/2007/PartnerControls"/>
-  </ds:schemaRefs>
-</ds:datastoreItem>
 </file>
</xml_diff>